<commit_message>
Correzione errore RF,  rimozione nav path della modifica data di ritiro e UCD
</commit_message>
<xml_diff>
--- a/Documents/Requirement Analysis Document/Review/Prima Parte/Requirements/Word/Requisiti Funzionali.docx
+++ b/Documents/Requirement Analysis Document/Review/Prima Parte/Requirements/Word/Requisiti Funzionali.docx
@@ -882,41 +882,15 @@
           <w:sz w:val="24"/>
           <w:szCs w:val="24"/>
         </w:rPr>
-        <w:t xml:space="preserve"> – Modifica data </w:t>
-      </w:r>
-      <w:r>
-        <w:rPr>
-          <w:rFonts w:asciiTheme="minorHAnsi" w:hAnsiTheme="minorHAnsi" w:cstheme="minorHAnsi"/>
-          <w:b/>
-          <w:bCs/>
-          <w:sz w:val="24"/>
-          <w:szCs w:val="24"/>
-        </w:rPr>
-        <w:t>ritiro</w:t>
-      </w:r>
-      <w:r>
-        <w:rPr>
-          <w:rFonts w:asciiTheme="minorHAnsi" w:hAnsiTheme="minorHAnsi" w:cstheme="minorHAnsi"/>
-          <w:sz w:val="24"/>
-          <w:szCs w:val="24"/>
-        </w:rPr>
-        <w:t xml:space="preserve">: Il cliente dovrà poter modificare la data in cui </w:t>
-      </w:r>
-      <w:r>
-        <w:rPr>
-          <w:rFonts w:asciiTheme="minorHAnsi" w:hAnsiTheme="minorHAnsi" w:cstheme="minorHAnsi"/>
-          <w:sz w:val="24"/>
-          <w:szCs w:val="24"/>
-        </w:rPr>
-        <w:t>sarà possibile il ritiro del veicolo</w:t>
-      </w:r>
-      <w:r>
-        <w:rPr>
-          <w:rFonts w:asciiTheme="minorHAnsi" w:hAnsiTheme="minorHAnsi" w:cstheme="minorHAnsi"/>
-          <w:sz w:val="24"/>
-          <w:szCs w:val="24"/>
-        </w:rPr>
-        <w:t>, dopo aver ricevuto la conferma dell’ordine.</w:t>
+        <w:t xml:space="preserve"> – Conferma Ordine</w:t>
+      </w:r>
+      <w:r>
+        <w:rPr>
+          <w:rFonts w:asciiTheme="minorHAnsi" w:hAnsiTheme="minorHAnsi" w:cstheme="minorHAnsi"/>
+          <w:sz w:val="24"/>
+          <w:szCs w:val="24"/>
+        </w:rPr>
+        <w:t>: Il cliente dovrà poter confermare l’ordine del veicolo scelto, ed inviarlo al consulente per richiederne l’approvazione.</w:t>
       </w:r>
     </w:p>
     <w:p>
@@ -981,15 +955,43 @@
           <w:sz w:val="24"/>
           <w:szCs w:val="24"/>
         </w:rPr>
-        <w:t xml:space="preserve"> – Conferma Ordine</w:t>
-      </w:r>
-      <w:r>
-        <w:rPr>
-          <w:rFonts w:asciiTheme="minorHAnsi" w:hAnsiTheme="minorHAnsi" w:cstheme="minorHAnsi"/>
-          <w:sz w:val="24"/>
-          <w:szCs w:val="24"/>
-        </w:rPr>
-        <w:t>: Il cliente dovrà poter confermare l’ordine del veicolo scelto, ed inviarlo al consulente per richiederne l’approvazione.</w:t>
+        <w:t xml:space="preserve"> – Richiesta </w:t>
+      </w:r>
+      <w:r>
+        <w:rPr>
+          <w:rFonts w:asciiTheme="minorHAnsi" w:hAnsiTheme="minorHAnsi" w:cstheme="minorHAnsi"/>
+          <w:b/>
+          <w:bCs/>
+          <w:sz w:val="24"/>
+          <w:szCs w:val="24"/>
+        </w:rPr>
+        <w:t>P</w:t>
+      </w:r>
+      <w:r>
+        <w:rPr>
+          <w:rFonts w:asciiTheme="minorHAnsi" w:hAnsiTheme="minorHAnsi" w:cstheme="minorHAnsi"/>
+          <w:b/>
+          <w:bCs/>
+          <w:sz w:val="24"/>
+          <w:szCs w:val="24"/>
+        </w:rPr>
+        <w:t>reventivo</w:t>
+      </w:r>
+      <w:r>
+        <w:rPr>
+          <w:rFonts w:asciiTheme="minorHAnsi" w:hAnsiTheme="minorHAnsi" w:cstheme="minorHAnsi"/>
+          <w:sz w:val="24"/>
+          <w:szCs w:val="24"/>
+        </w:rPr>
+        <w:t xml:space="preserve">: </w:t>
+      </w:r>
+      <w:r>
+        <w:rPr>
+          <w:rFonts w:asciiTheme="minorHAnsi" w:hAnsiTheme="minorHAnsi" w:cstheme="minorHAnsi"/>
+          <w:sz w:val="24"/>
+          <w:szCs w:val="24"/>
+        </w:rPr>
+        <w:t>Il cliente dovrà poter richiedere un preventivo dell’auto d’interesse.</w:t>
       </w:r>
     </w:p>
     <w:p>
@@ -1054,43 +1056,25 @@
           <w:sz w:val="24"/>
           <w:szCs w:val="24"/>
         </w:rPr>
-        <w:t xml:space="preserve"> – Richiesta </w:t>
-      </w:r>
-      <w:r>
-        <w:rPr>
-          <w:rFonts w:asciiTheme="minorHAnsi" w:hAnsiTheme="minorHAnsi" w:cstheme="minorHAnsi"/>
-          <w:b/>
-          <w:bCs/>
-          <w:sz w:val="24"/>
-          <w:szCs w:val="24"/>
-        </w:rPr>
-        <w:t>P</w:t>
-      </w:r>
-      <w:r>
-        <w:rPr>
-          <w:rFonts w:asciiTheme="minorHAnsi" w:hAnsiTheme="minorHAnsi" w:cstheme="minorHAnsi"/>
-          <w:b/>
-          <w:bCs/>
-          <w:sz w:val="24"/>
-          <w:szCs w:val="24"/>
-        </w:rPr>
-        <w:t>reventivo</w:t>
-      </w:r>
-      <w:r>
-        <w:rPr>
-          <w:rFonts w:asciiTheme="minorHAnsi" w:hAnsiTheme="minorHAnsi" w:cstheme="minorHAnsi"/>
-          <w:sz w:val="24"/>
-          <w:szCs w:val="24"/>
-        </w:rPr>
-        <w:t xml:space="preserve">: </w:t>
-      </w:r>
-      <w:r>
-        <w:rPr>
-          <w:rFonts w:asciiTheme="minorHAnsi" w:hAnsiTheme="minorHAnsi" w:cstheme="minorHAnsi"/>
-          <w:sz w:val="24"/>
-          <w:szCs w:val="24"/>
-        </w:rPr>
-        <w:t>Il cliente dovrà poter richiedere un preventivo dell’auto d’interesse.</w:t>
+        <w:t xml:space="preserve"> </w:t>
+      </w:r>
+      <w:r>
+        <w:rPr>
+          <w:rFonts w:asciiTheme="minorHAnsi" w:hAnsiTheme="minorHAnsi" w:cstheme="minorHAnsi"/>
+          <w:b/>
+          <w:bCs/>
+          <w:sz w:val="24"/>
+          <w:szCs w:val="24"/>
+        </w:rPr>
+        <w:t>– Conferma Preventivo</w:t>
+      </w:r>
+      <w:r>
+        <w:rPr>
+          <w:rFonts w:asciiTheme="minorHAnsi" w:hAnsiTheme="minorHAnsi" w:cstheme="minorHAnsi"/>
+          <w:sz w:val="24"/>
+          <w:szCs w:val="24"/>
+        </w:rPr>
+        <w:t>: Il cliente dovrà poter confermare un preventivo precedentemente inviatogli da un consulente.</w:t>
       </w:r>
     </w:p>
     <w:p>
@@ -1145,80 +1129,7 @@
           <w:sz w:val="24"/>
           <w:szCs w:val="24"/>
         </w:rPr>
-        <w:t xml:space="preserve">5 </w:t>
-      </w:r>
-      <w:r>
-        <w:rPr>
-          <w:rFonts w:asciiTheme="minorHAnsi" w:hAnsiTheme="minorHAnsi" w:cstheme="minorHAnsi"/>
-          <w:b/>
-          <w:bCs/>
-          <w:sz w:val="24"/>
-          <w:szCs w:val="24"/>
-        </w:rPr>
-        <w:t>– Conferma Preventivo</w:t>
-      </w:r>
-      <w:r>
-        <w:rPr>
-          <w:rFonts w:asciiTheme="minorHAnsi" w:hAnsiTheme="minorHAnsi" w:cstheme="minorHAnsi"/>
-          <w:sz w:val="24"/>
-          <w:szCs w:val="24"/>
-        </w:rPr>
-        <w:t>: Il cliente dovrà poter confermare un preventivo precedentemente inviatogli da un consulente.</w:t>
-      </w:r>
-    </w:p>
-    <w:p>
-      <w:pPr>
-        <w:pStyle w:val="Paragrafoelenco"/>
-        <w:numPr>
-          <w:ilvl w:val="0"/>
-          <w:numId w:val="3"/>
-        </w:numPr>
-        <w:ind w:left="567"/>
-        <w:rPr>
-          <w:rFonts w:asciiTheme="minorHAnsi" w:hAnsiTheme="minorHAnsi" w:cstheme="minorHAnsi"/>
-          <w:sz w:val="24"/>
-          <w:szCs w:val="24"/>
-        </w:rPr>
-      </w:pPr>
-      <w:r>
-        <w:rPr>
-          <w:rFonts w:asciiTheme="minorHAnsi" w:hAnsiTheme="minorHAnsi" w:cstheme="minorHAnsi"/>
-          <w:b/>
-          <w:bCs/>
-          <w:sz w:val="24"/>
-          <w:szCs w:val="24"/>
-        </w:rPr>
-        <w:t>RF</w:t>
-      </w:r>
-      <w:r>
-        <w:rPr>
-          <w:rFonts w:asciiTheme="minorHAnsi" w:hAnsiTheme="minorHAnsi" w:cstheme="minorHAnsi"/>
-          <w:b/>
-          <w:bCs/>
-          <w:sz w:val="24"/>
-          <w:szCs w:val="24"/>
-        </w:rPr>
-        <w:t>4</w:t>
-      </w:r>
-      <w:r>
-        <w:rPr>
-          <w:rFonts w:asciiTheme="minorHAnsi" w:hAnsiTheme="minorHAnsi" w:cstheme="minorHAnsi"/>
-          <w:b/>
-          <w:bCs/>
-          <w:sz w:val="24"/>
-          <w:szCs w:val="24"/>
-        </w:rPr>
-        <w:t>.</w:t>
-      </w:r>
-      <w:r>
-        <w:rPr>
-          <w:rFonts w:asciiTheme="minorHAnsi" w:hAnsiTheme="minorHAnsi" w:cstheme="minorHAnsi"/>
-          <w:b/>
-          <w:bCs/>
-          <w:sz w:val="24"/>
-          <w:szCs w:val="24"/>
-        </w:rPr>
-        <w:t>6</w:t>
+        <w:t>5</w:t>
       </w:r>
       <w:r>
         <w:rPr>
@@ -1816,6 +1727,17 @@
         </w:rPr>
         <w:t>: Il consulente dovrà poter stipulare il preventivo di un ordine di un cliente e comunicarglielo.</w:t>
       </w:r>
+    </w:p>
+    <w:p>
+      <w:pPr>
+        <w:pStyle w:val="Paragrafoelenco"/>
+        <w:ind w:left="567"/>
+        <w:rPr>
+          <w:rFonts w:asciiTheme="minorHAnsi" w:hAnsiTheme="minorHAnsi" w:cstheme="minorHAnsi"/>
+          <w:sz w:val="24"/>
+          <w:szCs w:val="24"/>
+        </w:rPr>
+      </w:pPr>
     </w:p>
     <w:p>
       <w:pPr>
@@ -2586,6 +2508,7 @@
                 <w:sz w:val="24"/>
               </w:rPr>
             </w:pPr>
+            <w:proofErr w:type="spellStart"/>
             <w:r>
               <w:rPr>
                 <w:rFonts w:asciiTheme="minorHAnsi" w:hAnsiTheme="minorHAnsi" w:cstheme="minorHAnsi"/>
@@ -2595,6 +2518,7 @@
               </w:rPr>
               <w:t>Identifier</w:t>
             </w:r>
+            <w:proofErr w:type="spellEnd"/>
           </w:p>
         </w:tc>
         <w:tc>
@@ -2617,6 +2541,7 @@
                 <w:sz w:val="24"/>
               </w:rPr>
             </w:pPr>
+            <w:proofErr w:type="spellStart"/>
             <w:r>
               <w:rPr>
                 <w:rFonts w:asciiTheme="minorHAnsi" w:hAnsiTheme="minorHAnsi" w:cstheme="minorHAnsi"/>
@@ -2626,6 +2551,7 @@
               </w:rPr>
               <w:t>Priority</w:t>
             </w:r>
+            <w:proofErr w:type="spellEnd"/>
           </w:p>
         </w:tc>
       </w:tr>
@@ -3046,7 +2972,14 @@
                 <w:rFonts w:asciiTheme="minorHAnsi" w:hAnsiTheme="minorHAnsi" w:cstheme="minorHAnsi"/>
                 <w:sz w:val="24"/>
               </w:rPr>
-              <w:t>.2</w:t>
+              <w:t>.</w:t>
+            </w:r>
+            <w:r>
+              <w:rPr>
+                <w:rFonts w:asciiTheme="minorHAnsi" w:hAnsiTheme="minorHAnsi" w:cstheme="minorHAnsi"/>
+                <w:sz w:val="24"/>
+              </w:rPr>
+              <w:t>2</w:t>
             </w:r>
           </w:p>
         </w:tc>
@@ -3072,7 +3005,7 @@
                 <w:rFonts w:asciiTheme="minorHAnsi" w:hAnsiTheme="minorHAnsi" w:cstheme="minorHAnsi"/>
                 <w:sz w:val="24"/>
               </w:rPr>
-              <w:t>Bassa</w:t>
+              <w:t>Elevata</w:t>
             </w:r>
           </w:p>
         </w:tc>
@@ -3107,7 +3040,14 @@
                 <w:rFonts w:asciiTheme="minorHAnsi" w:hAnsiTheme="minorHAnsi" w:cstheme="minorHAnsi"/>
                 <w:sz w:val="24"/>
               </w:rPr>
-              <w:t>.3</w:t>
+              <w:t>.</w:t>
+            </w:r>
+            <w:r>
+              <w:rPr>
+                <w:rFonts w:asciiTheme="minorHAnsi" w:hAnsiTheme="minorHAnsi" w:cstheme="minorHAnsi"/>
+                <w:sz w:val="24"/>
+              </w:rPr>
+              <w:t>3</w:t>
             </w:r>
           </w:p>
         </w:tc>
@@ -3168,7 +3108,14 @@
                 <w:rFonts w:asciiTheme="minorHAnsi" w:hAnsiTheme="minorHAnsi" w:cstheme="minorHAnsi"/>
                 <w:sz w:val="24"/>
               </w:rPr>
-              <w:t>.4</w:t>
+              <w:t>.</w:t>
+            </w:r>
+            <w:r>
+              <w:rPr>
+                <w:rFonts w:asciiTheme="minorHAnsi" w:hAnsiTheme="minorHAnsi" w:cstheme="minorHAnsi"/>
+                <w:sz w:val="24"/>
+              </w:rPr>
+              <w:t>4</w:t>
             </w:r>
           </w:p>
         </w:tc>
@@ -3229,68 +3176,14 @@
                 <w:rFonts w:asciiTheme="minorHAnsi" w:hAnsiTheme="minorHAnsi" w:cstheme="minorHAnsi"/>
                 <w:sz w:val="24"/>
               </w:rPr>
-              <w:t>.5</w:t>
-            </w:r>
-          </w:p>
-        </w:tc>
-        <w:tc>
-          <w:tcPr>
-            <w:tcW w:w="2655" w:type="dxa"/>
-            <w:vAlign w:val="center"/>
-          </w:tcPr>
-          <w:p>
-            <w:pPr>
-              <w:widowControl w:val="0"/>
-              <w:autoSpaceDE w:val="0"/>
-              <w:autoSpaceDN w:val="0"/>
-              <w:spacing w:before="19"/>
-              <w:jc w:val="center"/>
-              <w:rPr>
-                <w:rFonts w:asciiTheme="minorHAnsi" w:hAnsiTheme="minorHAnsi" w:cstheme="minorHAnsi"/>
-                <w:sz w:val="24"/>
-              </w:rPr>
-            </w:pPr>
-            <w:r>
-              <w:rPr>
-                <w:rFonts w:asciiTheme="minorHAnsi" w:hAnsiTheme="minorHAnsi" w:cstheme="minorHAnsi"/>
-                <w:sz w:val="24"/>
-              </w:rPr>
-              <w:t>Elevata</w:t>
-            </w:r>
-          </w:p>
-        </w:tc>
-      </w:tr>
-      <w:tr>
-        <w:tc>
-          <w:tcPr>
-            <w:tcW w:w="2590" w:type="dxa"/>
-            <w:vAlign w:val="center"/>
-          </w:tcPr>
-          <w:p>
-            <w:pPr>
-              <w:widowControl w:val="0"/>
-              <w:autoSpaceDE w:val="0"/>
-              <w:autoSpaceDN w:val="0"/>
-              <w:spacing w:before="19"/>
-              <w:jc w:val="center"/>
-              <w:rPr>
-                <w:rFonts w:asciiTheme="minorHAnsi" w:hAnsiTheme="minorHAnsi" w:cstheme="minorHAnsi"/>
-                <w:sz w:val="24"/>
-              </w:rPr>
-            </w:pPr>
-            <w:r>
-              <w:rPr>
-                <w:rFonts w:asciiTheme="minorHAnsi" w:hAnsiTheme="minorHAnsi" w:cstheme="minorHAnsi"/>
-                <w:sz w:val="24"/>
-              </w:rPr>
-              <w:t>4</w:t>
-            </w:r>
-            <w:r>
-              <w:rPr>
-                <w:rFonts w:asciiTheme="minorHAnsi" w:hAnsiTheme="minorHAnsi" w:cstheme="minorHAnsi"/>
-                <w:sz w:val="24"/>
-              </w:rPr>
-              <w:t>.6</w:t>
+              <w:t>.</w:t>
+            </w:r>
+            <w:r>
+              <w:rPr>
+                <w:rFonts w:asciiTheme="minorHAnsi" w:hAnsiTheme="minorHAnsi" w:cstheme="minorHAnsi"/>
+                <w:sz w:val="24"/>
+              </w:rPr>
+              <w:t>5</w:t>
             </w:r>
           </w:p>
         </w:tc>

</xml_diff>

<commit_message>
Aggiornamento errore alla modifica svolta in precedenza ai RF
</commit_message>
<xml_diff>
--- a/Documents/Requirement Analysis Document/Review/Prima Parte/Requirements/Word/Requisiti Funzionali.docx
+++ b/Documents/Requirement Analysis Document/Review/Prima Parte/Requirements/Word/Requisiti Funzionali.docx
@@ -1246,23 +1246,63 @@
           <w:sz w:val="24"/>
           <w:szCs w:val="24"/>
         </w:rPr>
-        <w:t xml:space="preserve"> dovrà poter accedere ad uno dei </w:t>
-      </w:r>
-      <w:r>
-        <w:rPr>
-          <w:rFonts w:asciiTheme="minorHAnsi" w:hAnsiTheme="minorHAnsi" w:cstheme="minorHAnsi"/>
-          <w:sz w:val="24"/>
-          <w:szCs w:val="24"/>
-        </w:rPr>
-        <w:t>ordine</w:t>
-      </w:r>
-      <w:r>
-        <w:rPr>
-          <w:rFonts w:asciiTheme="minorHAnsi" w:hAnsiTheme="minorHAnsi" w:cstheme="minorHAnsi"/>
-          <w:sz w:val="24"/>
-          <w:szCs w:val="24"/>
-        </w:rPr>
-        <w:t xml:space="preserve"> che ha preso in carico.</w:t>
+        <w:t xml:space="preserve"> dovrà poter accedere ad uno de</w:t>
+      </w:r>
+      <w:r>
+        <w:rPr>
+          <w:rFonts w:asciiTheme="minorHAnsi" w:hAnsiTheme="minorHAnsi" w:cstheme="minorHAnsi"/>
+          <w:sz w:val="24"/>
+          <w:szCs w:val="24"/>
+        </w:rPr>
+        <w:t>gli</w:t>
+      </w:r>
+      <w:r>
+        <w:rPr>
+          <w:rFonts w:asciiTheme="minorHAnsi" w:hAnsiTheme="minorHAnsi" w:cstheme="minorHAnsi"/>
+          <w:sz w:val="24"/>
+          <w:szCs w:val="24"/>
+        </w:rPr>
+        <w:t xml:space="preserve"> </w:t>
+      </w:r>
+      <w:r>
+        <w:rPr>
+          <w:rFonts w:asciiTheme="minorHAnsi" w:hAnsiTheme="minorHAnsi" w:cstheme="minorHAnsi"/>
+          <w:sz w:val="24"/>
+          <w:szCs w:val="24"/>
+        </w:rPr>
+        <w:t>ordin</w:t>
+      </w:r>
+      <w:r>
+        <w:rPr>
+          <w:rFonts w:asciiTheme="minorHAnsi" w:hAnsiTheme="minorHAnsi" w:cstheme="minorHAnsi"/>
+          <w:sz w:val="24"/>
+          <w:szCs w:val="24"/>
+        </w:rPr>
+        <w:t>i</w:t>
+      </w:r>
+      <w:r>
+        <w:rPr>
+          <w:rFonts w:asciiTheme="minorHAnsi" w:hAnsiTheme="minorHAnsi" w:cstheme="minorHAnsi"/>
+          <w:sz w:val="24"/>
+          <w:szCs w:val="24"/>
+        </w:rPr>
+        <w:t xml:space="preserve"> </w:t>
+      </w:r>
+      <w:r>
+        <w:rPr>
+          <w:rFonts w:asciiTheme="minorHAnsi" w:hAnsiTheme="minorHAnsi" w:cstheme="minorHAnsi"/>
+          <w:sz w:val="24"/>
+          <w:szCs w:val="24"/>
+        </w:rPr>
+        <w:t>a lui associati</w:t>
+      </w:r>
+      <w:r>
+        <w:rPr>
+          <w:rFonts w:asciiTheme="minorHAnsi" w:hAnsiTheme="minorHAnsi" w:cstheme="minorHAnsi"/>
+          <w:sz w:val="24"/>
+          <w:szCs w:val="24"/>
+        </w:rPr>
+        <w:t>.</w:t>
       </w:r>
     </w:p>
     <w:p>
@@ -1371,7 +1411,15 @@
           <w:sz w:val="24"/>
           <w:szCs w:val="24"/>
         </w:rPr>
-        <w:t xml:space="preserve"> dovrà poter accedere ad uno dei preventivi che ha preso in carico.</w:t>
+        <w:t xml:space="preserve"> dovrà poter accedere ad uno dei preventivi </w:t>
+      </w:r>
+      <w:r>
+        <w:rPr>
+          <w:rFonts w:asciiTheme="minorHAnsi" w:hAnsiTheme="minorHAnsi" w:cstheme="minorHAnsi"/>
+          <w:sz w:val="24"/>
+          <w:szCs w:val="24"/>
+        </w:rPr>
+        <w:t>a lui associati.</w:t>
       </w:r>
     </w:p>
     <w:p>

</xml_diff>